<commit_message>
os lab02 was starting
</commit_message>
<xml_diff>
--- a/aa/lab01/Отчет1.docx
+++ b/aa/lab01/Отчет1.docx
@@ -2997,9 +2997,8 @@
           <w:sz w:val="28"/>
           <w:szCs w:val="24"/>
         </w:rPr>
-        <w:t xml:space="preserve">В ходе выполнения </w:t>
-      </w:r>
-      <w:commentRangeStart w:id="12"/>
+        <w:t>В ходе выполнения л</w:t>
+      </w:r>
       <w:r>
         <w:rPr>
           <w:b w:val="0"/>
@@ -3007,7 +3006,7 @@
           <w:sz w:val="28"/>
           <w:szCs w:val="24"/>
         </w:rPr>
-        <w:t>л</w:t>
+        <w:t xml:space="preserve">абораторной </w:t>
       </w:r>
       <w:r>
         <w:rPr>
@@ -3016,7 +3015,7 @@
           <w:sz w:val="28"/>
           <w:szCs w:val="24"/>
         </w:rPr>
-        <w:t xml:space="preserve">абораторной </w:t>
+        <w:t>р</w:t>
       </w:r>
       <w:r>
         <w:rPr>
@@ -3025,26 +3024,7 @@
           <w:sz w:val="28"/>
           <w:szCs w:val="24"/>
         </w:rPr>
-        <w:t>р</w:t>
-      </w:r>
-      <w:commentRangeEnd w:id="12"/>
-      <w:r>
-        <w:rPr>
-          <w:b w:val="0"/>
-          <w:bCs/>
-          <w:sz w:val="28"/>
-          <w:szCs w:val="24"/>
-        </w:rPr>
         <w:t>аботы</w:t>
-      </w:r>
-      <w:r>
-        <w:rPr>
-          <w:rStyle w:val="ab"/>
-          <w:rFonts w:eastAsia="Times New Roman" w:cs="Times New Roman"/>
-          <w:b w:val="0"/>
-          <w:lang w:eastAsia="ru-RU"/>
-        </w:rPr>
-        <w:commentReference w:id="12"/>
       </w:r>
       <w:r>
         <w:rPr>
@@ -3155,21 +3135,8 @@
       <w:r>
         <w:t>способом</w:t>
       </w:r>
-      <w:commentRangeStart w:id="13"/>
-      <w:r>
-        <w:t xml:space="preserve"> </w:t>
-      </w:r>
-      <w:commentRangeEnd w:id="13"/>
-      <w:r>
-        <w:rPr>
-          <w:rStyle w:val="ab"/>
-          <w:rFonts w:eastAsia="Times New Roman"/>
-          <w:lang w:eastAsia="ru-RU"/>
-        </w:rPr>
-        <w:commentReference w:id="13"/>
-      </w:r>
-      <w:r>
-        <w:t>с заполнением матрицы</w:t>
+      <w:r>
+        <w:t xml:space="preserve"> с заполнением матрицы</w:t>
       </w:r>
       <w:r>
         <w:t>.</w:t>
@@ -3259,14 +3226,14 @@
         <w:spacing w:line="360" w:lineRule="auto"/>
         <w:ind w:left="357" w:hanging="357"/>
       </w:pPr>
-      <w:bookmarkStart w:id="14" w:name="_Toc50566285"/>
-      <w:bookmarkStart w:id="15" w:name="_Toc51171217"/>
+      <w:bookmarkStart w:id="12" w:name="_Toc50566285"/>
+      <w:bookmarkStart w:id="13" w:name="_Toc51171217"/>
       <w:r>
         <w:lastRenderedPageBreak/>
         <w:t>Аналитическая часть</w:t>
       </w:r>
-      <w:bookmarkEnd w:id="14"/>
-      <w:bookmarkEnd w:id="15"/>
+      <w:bookmarkEnd w:id="12"/>
+      <w:bookmarkEnd w:id="13"/>
     </w:p>
     <w:p>
       <w:pPr>
@@ -3777,14 +3744,7 @@
                       <w:rFonts w:ascii="Cambria Math" w:eastAsia="Cambria Math" w:hAnsi="Cambria Math" w:cs="Cambria Math"/>
                       <w:lang w:val="en-US"/>
                     </w:rPr>
-                    <m:t xml:space="preserve">  если i&gt;0, j&gt;0</m:t>
-                  </m:r>
-                  <m:r>
-                    <w:rPr>
-                      <w:rFonts w:ascii="Cambria Math" w:eastAsia="Cambria Math" w:hAnsi="Cambria Math" w:cs="Cambria Math"/>
-                      <w:lang w:val="en-US"/>
-                    </w:rPr>
-                    <m:t>,</m:t>
+                    <m:t xml:space="preserve">  если i&gt;0, j&gt;0,</m:t>
                   </m:r>
                 </m:e>
               </m:eqArr>
@@ -3912,13 +3872,7 @@
         <w:jc w:val="both"/>
       </w:pPr>
       <w:r>
-        <w:t xml:space="preserve">Расстояние </w:t>
-      </w:r>
-      <w:r>
-        <w:t>Дамерау-</w:t>
-      </w:r>
-      <w:r>
-        <w:t>Левенштейна можно посчитать по формуле:</w:t>
+        <w:t>Расстояние Дамерау-Левенштейна можно посчитать по формуле:</w:t>
       </w:r>
     </w:p>
     <w:p>
@@ -4402,21 +4356,7 @@
                       <w:rFonts w:ascii="Cambria Math" w:eastAsia="Cambria Math" w:hAnsi="Cambria Math" w:cs="Cambria Math"/>
                       <w:lang w:val="en-US"/>
                     </w:rPr>
-                    <m:t>,</m:t>
-                  </m:r>
-                  <m:r>
-                    <w:rPr>
-                      <w:rFonts w:ascii="Cambria Math" w:eastAsia="Cambria Math" w:hAnsi="Cambria Math" w:cs="Cambria Math"/>
-                      <w:lang w:val="en-US"/>
-                    </w:rPr>
-                    <m:t xml:space="preserve"> </m:t>
-                  </m:r>
-                  <m:r>
-                    <w:rPr>
-                      <w:rFonts w:ascii="Cambria Math" w:eastAsia="Cambria Math" w:hAnsi="Cambria Math" w:cs="Cambria Math"/>
-                      <w:lang w:val="en-US"/>
-                    </w:rPr>
-                    <m:t xml:space="preserve"> </m:t>
+                    <m:t xml:space="preserve">,  </m:t>
                   </m:r>
                   <m:ctrlPr>
                     <w:rPr>
@@ -4785,14 +4725,14 @@
           <w:numId w:val="12"/>
         </w:numPr>
       </w:pPr>
-      <w:bookmarkStart w:id="16" w:name="_Toc50566286"/>
-      <w:bookmarkStart w:id="17" w:name="_Toc51171218"/>
+      <w:bookmarkStart w:id="14" w:name="_Toc50566286"/>
+      <w:bookmarkStart w:id="15" w:name="_Toc51171218"/>
       <w:r>
         <w:lastRenderedPageBreak/>
         <w:t>Конструкторская часть</w:t>
       </w:r>
-      <w:bookmarkEnd w:id="16"/>
-      <w:bookmarkEnd w:id="17"/>
+      <w:bookmarkEnd w:id="14"/>
+      <w:bookmarkEnd w:id="15"/>
     </w:p>
     <w:p>
       <w:pPr>
@@ -4815,19 +4755,19 @@
           <w:numId w:val="12"/>
         </w:numPr>
       </w:pPr>
-      <w:bookmarkStart w:id="18" w:name="_Toc50566287"/>
-      <w:bookmarkStart w:id="19" w:name="_Toc51171219"/>
+      <w:bookmarkStart w:id="16" w:name="_Toc50566287"/>
+      <w:bookmarkStart w:id="17" w:name="_Toc51171219"/>
       <w:r>
         <w:t>С</w:t>
       </w:r>
       <w:r>
         <w:t>хемы</w:t>
       </w:r>
-      <w:bookmarkEnd w:id="18"/>
+      <w:bookmarkEnd w:id="16"/>
       <w:r>
         <w:t xml:space="preserve"> алгоритмов</w:t>
       </w:r>
-      <w:bookmarkEnd w:id="19"/>
+      <w:bookmarkEnd w:id="17"/>
     </w:p>
     <w:p>
       <w:pPr>
@@ -4969,7 +4909,7 @@
                     <pic:cNvPicPr/>
                   </pic:nvPicPr>
                   <pic:blipFill>
-                    <a:blip r:embed="rId13"/>
+                    <a:blip r:embed="rId9"/>
                     <a:stretch>
                       <a:fillRect/>
                     </a:stretch>
@@ -5118,7 +5058,7 @@
                     <pic:cNvPicPr/>
                   </pic:nvPicPr>
                   <pic:blipFill>
-                    <a:blip r:embed="rId14"/>
+                    <a:blip r:embed="rId10"/>
                     <a:stretch>
                       <a:fillRect/>
                     </a:stretch>
@@ -5204,7 +5144,7 @@
                     <pic:cNvPicPr/>
                   </pic:nvPicPr>
                   <pic:blipFill>
-                    <a:blip r:embed="rId15"/>
+                    <a:blip r:embed="rId11"/>
                     <a:stretch>
                       <a:fillRect/>
                     </a:stretch>
@@ -5282,7 +5222,7 @@
                     <pic:cNvPicPr/>
                   </pic:nvPicPr>
                   <pic:blipFill>
-                    <a:blip r:embed="rId16"/>
+                    <a:blip r:embed="rId12"/>
                     <a:stretch>
                       <a:fillRect/>
                     </a:stretch>
@@ -5313,27 +5253,14 @@
       <w:r>
         <w:t xml:space="preserve">Рисунок </w:t>
       </w:r>
-      <w:r>
-        <w:fldChar w:fldCharType="begin"/>
-      </w:r>
-      <w:r>
-        <w:instrText xml:space="preserve"> SEQ Рисунок \* ARABIC </w:instrText>
-      </w:r>
-      <w:r>
-        <w:fldChar w:fldCharType="separate"/>
-      </w:r>
-      <w:r>
-        <w:rPr>
-          <w:noProof/>
-        </w:rPr>
-        <w:t>4</w:t>
-      </w:r>
-      <w:r>
-        <w:rPr>
-          <w:noProof/>
-        </w:rPr>
-        <w:fldChar w:fldCharType="end"/>
-      </w:r>
+      <w:fldSimple w:instr=" SEQ Рисунок \* ARABIC ">
+        <w:r>
+          <w:rPr>
+            <w:noProof/>
+          </w:rPr>
+          <w:t>4</w:t>
+        </w:r>
+      </w:fldSimple>
       <w:r>
         <w:rPr>
           <w:noProof/>
@@ -5381,14 +5308,14 @@
           <w:numId w:val="12"/>
         </w:numPr>
       </w:pPr>
-      <w:bookmarkStart w:id="20" w:name="_Toc50566288"/>
-      <w:bookmarkStart w:id="21" w:name="_Toc51171220"/>
+      <w:bookmarkStart w:id="18" w:name="_Toc50566288"/>
+      <w:bookmarkStart w:id="19" w:name="_Toc51171220"/>
       <w:r>
         <w:lastRenderedPageBreak/>
         <w:t>Технологическая часть</w:t>
       </w:r>
-      <w:bookmarkEnd w:id="20"/>
-      <w:bookmarkEnd w:id="21"/>
+      <w:bookmarkEnd w:id="18"/>
+      <w:bookmarkEnd w:id="19"/>
     </w:p>
     <w:p>
       <w:pPr>
@@ -5462,6 +5389,7 @@
       <w:r>
         <w:t>_</w:t>
       </w:r>
+      <w:proofErr w:type="gramStart"/>
       <w:r>
         <w:rPr>
           <w:lang w:val="en-US"/>
@@ -5469,7 +5397,11 @@
         <w:t>time</w:t>
       </w:r>
       <w:r>
-        <w:t>()</w:t>
+        <w:t>(</w:t>
+      </w:r>
+      <w:proofErr w:type="gramEnd"/>
+      <w:r>
+        <w:t>)</w:t>
       </w:r>
       <w:r>
         <w:t>,</w:t>
@@ -5525,13 +5457,13 @@
           <w:numId w:val="12"/>
         </w:numPr>
       </w:pPr>
-      <w:bookmarkStart w:id="22" w:name="_Toc50566289"/>
-      <w:bookmarkStart w:id="23" w:name="_Toc51171221"/>
+      <w:bookmarkStart w:id="20" w:name="_Toc50566289"/>
+      <w:bookmarkStart w:id="21" w:name="_Toc51171221"/>
       <w:r>
         <w:t>Реализация алгоритмов</w:t>
       </w:r>
-      <w:bookmarkEnd w:id="22"/>
-      <w:bookmarkEnd w:id="23"/>
+      <w:bookmarkEnd w:id="20"/>
+      <w:bookmarkEnd w:id="21"/>
     </w:p>
     <w:p>
       <w:pPr>
@@ -6691,23 +6623,7 @@
           <w:lang w:val="en-US"/>
         </w:rPr>
         <w:br/>
-        <w:t xml:space="preserve">    </w:t>
-      </w:r>
-      <w:proofErr w:type="spellStart"/>
-      <w:r>
-        <w:rPr>
-          <w:color w:val="080808"/>
-          <w:lang w:val="en-US"/>
-        </w:rPr>
-        <w:t>tmp</w:t>
-      </w:r>
-      <w:proofErr w:type="spellEnd"/>
-      <w:r>
-        <w:rPr>
-          <w:color w:val="080808"/>
-          <w:lang w:val="en-US"/>
-        </w:rPr>
-        <w:t xml:space="preserve"> = </w:t>
+        <w:t xml:space="preserve">    tmp = </w:t>
       </w:r>
       <w:r>
         <w:rPr>
@@ -6947,23 +6863,7 @@
           <w:color w:val="080808"/>
           <w:lang w:val="en-US"/>
         </w:rPr>
-        <w:t xml:space="preserve">]) + </w:t>
-      </w:r>
-      <w:proofErr w:type="spellStart"/>
-      <w:r>
-        <w:rPr>
-          <w:color w:val="080808"/>
-          <w:lang w:val="en-US"/>
-        </w:rPr>
-        <w:t>tmp</w:t>
-      </w:r>
-      <w:proofErr w:type="spellEnd"/>
-      <w:r>
-        <w:rPr>
-          <w:color w:val="080808"/>
-          <w:lang w:val="en-US"/>
-        </w:rPr>
-        <w:t>)</w:t>
+        <w:t>]) + tmp)</w:t>
       </w:r>
     </w:p>
     <w:p>
@@ -7226,23 +7126,7 @@
           <w:lang w:val="en-US"/>
         </w:rPr>
         <w:br/>
-        <w:t xml:space="preserve">            </w:t>
-      </w:r>
-      <w:proofErr w:type="spellStart"/>
-      <w:r>
-        <w:rPr>
-          <w:color w:val="080808"/>
-          <w:lang w:val="en-US"/>
-        </w:rPr>
-        <w:t>tmp</w:t>
-      </w:r>
-      <w:proofErr w:type="spellEnd"/>
-      <w:r>
-        <w:rPr>
-          <w:color w:val="080808"/>
-          <w:lang w:val="en-US"/>
-        </w:rPr>
-        <w:t xml:space="preserve"> = </w:t>
+        <w:t xml:space="preserve">            tmp = </w:t>
       </w:r>
       <w:r>
         <w:rPr>
@@ -7619,23 +7503,7 @@
           <w:color w:val="080808"/>
           <w:lang w:val="en-US"/>
         </w:rPr>
-        <w:t xml:space="preserve">) + </w:t>
-      </w:r>
-      <w:proofErr w:type="spellStart"/>
-      <w:r>
-        <w:rPr>
-          <w:color w:val="080808"/>
-          <w:lang w:val="en-US"/>
-        </w:rPr>
-        <w:t>tmp</w:t>
-      </w:r>
-      <w:proofErr w:type="spellEnd"/>
-      <w:r>
-        <w:rPr>
-          <w:color w:val="080808"/>
-          <w:lang w:val="en-US"/>
-        </w:rPr>
-        <w:t>)</w:t>
+        <w:t>) + tmp)</w:t>
       </w:r>
       <w:r>
         <w:rPr>
@@ -7939,8 +7807,17 @@
           <w:color w:val="080808"/>
           <w:lang w:val="en-US"/>
         </w:rPr>
-        <w:t>] = i</w:t>
-      </w:r>
+        <w:t xml:space="preserve">] = </w:t>
+      </w:r>
+      <w:proofErr w:type="spellStart"/>
+      <w:r>
+        <w:rPr>
+          <w:color w:val="080808"/>
+          <w:lang w:val="en-US"/>
+        </w:rPr>
+        <w:t>i</w:t>
+      </w:r>
+      <w:proofErr w:type="spellEnd"/>
       <w:r>
         <w:rPr>
           <w:color w:val="080808"/>
@@ -9376,7 +9253,15 @@
           <w:color w:val="000000"/>
           <w:lang w:val="en-US"/>
         </w:rPr>
-        <w:t>time_analyze</w:t>
+        <w:t>time_</w:t>
+      </w:r>
+      <w:proofErr w:type="gramStart"/>
+      <w:r>
+        <w:rPr>
+          <w:color w:val="000000"/>
+          <w:lang w:val="en-US"/>
+        </w:rPr>
+        <w:t>analyze</w:t>
       </w:r>
       <w:proofErr w:type="spellEnd"/>
       <w:r>
@@ -9384,7 +9269,15 @@
           <w:color w:val="080808"/>
           <w:lang w:val="en-US"/>
         </w:rPr>
-        <w:t>(function, iterations, length=</w:t>
+        <w:t>(</w:t>
+      </w:r>
+      <w:proofErr w:type="gramEnd"/>
+      <w:r>
+        <w:rPr>
+          <w:color w:val="080808"/>
+          <w:lang w:val="en-US"/>
+        </w:rPr>
+        <w:t>function, iterations, length=</w:t>
       </w:r>
       <w:r>
         <w:rPr>
@@ -9600,13 +9493,13 @@
           <w:numId w:val="12"/>
         </w:numPr>
       </w:pPr>
-      <w:bookmarkStart w:id="24" w:name="_Toc50566290"/>
-      <w:bookmarkStart w:id="25" w:name="_Toc51171222"/>
+      <w:bookmarkStart w:id="22" w:name="_Toc50566290"/>
+      <w:bookmarkStart w:id="23" w:name="_Toc51171222"/>
       <w:r>
         <w:t>Тестирование функций</w:t>
       </w:r>
-      <w:bookmarkEnd w:id="24"/>
-      <w:bookmarkEnd w:id="25"/>
+      <w:bookmarkEnd w:id="22"/>
+      <w:bookmarkEnd w:id="23"/>
     </w:p>
     <w:p>
       <w:pPr>
@@ -9780,6 +9673,7 @@
         <w:t xml:space="preserve">    </w:t>
       </w:r>
       <w:proofErr w:type="spellStart"/>
+      <w:proofErr w:type="gramStart"/>
       <w:r>
         <w:rPr>
           <w:color w:val="94558D"/>
@@ -9795,6 +9689,7 @@
         <w:t>.assertEqual</w:t>
       </w:r>
       <w:proofErr w:type="spellEnd"/>
+      <w:proofErr w:type="gramEnd"/>
       <w:r>
         <w:rPr>
           <w:color w:val="080808"/>
@@ -9802,6 +9697,7 @@
         </w:rPr>
         <w:t>(</w:t>
       </w:r>
+      <w:proofErr w:type="spellStart"/>
       <w:r>
         <w:rPr>
           <w:color w:val="94558D"/>
@@ -9814,7 +9710,15 @@
           <w:color w:val="080808"/>
           <w:lang w:val="en-US"/>
         </w:rPr>
-        <w:t>.function(</w:t>
+        <w:t>.function</w:t>
+      </w:r>
+      <w:proofErr w:type="spellEnd"/>
+      <w:r>
+        <w:rPr>
+          <w:color w:val="080808"/>
+          <w:lang w:val="en-US"/>
+        </w:rPr>
+        <w:t>(</w:t>
       </w:r>
       <w:r>
         <w:rPr>
@@ -10171,6 +10075,7 @@
         </w:rPr>
         <w:t>(</w:t>
       </w:r>
+      <w:proofErr w:type="spellStart"/>
       <w:r>
         <w:rPr>
           <w:color w:val="94558D"/>
@@ -10183,7 +10088,15 @@
           <w:color w:val="080808"/>
           <w:lang w:val="en-US"/>
         </w:rPr>
-        <w:t>.function(</w:t>
+        <w:t>.function</w:t>
+      </w:r>
+      <w:proofErr w:type="spellEnd"/>
+      <w:r>
+        <w:rPr>
+          <w:color w:val="080808"/>
+          <w:lang w:val="en-US"/>
+        </w:rPr>
+        <w:t>(</w:t>
       </w:r>
       <w:r>
         <w:rPr>
@@ -10906,14 +10819,14 @@
           <w:numId w:val="12"/>
         </w:numPr>
       </w:pPr>
-      <w:bookmarkStart w:id="26" w:name="_Toc50566291"/>
-      <w:bookmarkStart w:id="27" w:name="_Toc51171223"/>
+      <w:bookmarkStart w:id="24" w:name="_Toc50566291"/>
+      <w:bookmarkStart w:id="25" w:name="_Toc51171223"/>
       <w:r>
         <w:lastRenderedPageBreak/>
         <w:t>Экспериментальная часть</w:t>
       </w:r>
-      <w:bookmarkEnd w:id="26"/>
-      <w:bookmarkEnd w:id="27"/>
+      <w:bookmarkEnd w:id="24"/>
+      <w:bookmarkEnd w:id="25"/>
     </w:p>
     <w:p>
       <w:pPr>
@@ -10949,13 +10862,13 @@
           <w:numId w:val="12"/>
         </w:numPr>
       </w:pPr>
-      <w:bookmarkStart w:id="28" w:name="_Toc50566292"/>
-      <w:bookmarkStart w:id="29" w:name="_Toc51171224"/>
+      <w:bookmarkStart w:id="26" w:name="_Toc50566292"/>
+      <w:bookmarkStart w:id="27" w:name="_Toc51171224"/>
       <w:r>
         <w:t>Интерфейс</w:t>
       </w:r>
-      <w:bookmarkEnd w:id="28"/>
-      <w:bookmarkEnd w:id="29"/>
+      <w:bookmarkEnd w:id="26"/>
+      <w:bookmarkEnd w:id="27"/>
     </w:p>
     <w:p>
       <w:pPr>
@@ -10999,7 +10912,7 @@
                     <pic:cNvPicPr/>
                   </pic:nvPicPr>
                   <pic:blipFill rotWithShape="1">
-                    <a:blip r:embed="rId17"/>
+                    <a:blip r:embed="rId13"/>
                     <a:srcRect b="38064"/>
                     <a:stretch/>
                   </pic:blipFill>
@@ -11035,38 +10948,19 @@
       <w:r>
         <w:t xml:space="preserve">Рисунок </w:t>
       </w:r>
-      <w:r>
-        <w:fldChar w:fldCharType="begin"/>
-      </w:r>
-      <w:r>
-        <w:instrText xml:space="preserve"> SEQ Рисунок \* ARABIC </w:instrText>
-      </w:r>
-      <w:r>
-        <w:fldChar w:fldCharType="separate"/>
-      </w:r>
-      <w:r>
-        <w:rPr>
-          <w:noProof/>
-        </w:rPr>
-        <w:t>5</w:t>
-      </w:r>
-      <w:r>
-        <w:rPr>
-          <w:noProof/>
-        </w:rPr>
-        <w:fldChar w:fldCharType="end"/>
-      </w:r>
+      <w:fldSimple w:instr=" SEQ Рисунок \* ARABIC ">
+        <w:r>
+          <w:rPr>
+            <w:noProof/>
+          </w:rPr>
+          <w:t>5</w:t>
+        </w:r>
+      </w:fldSimple>
       <w:r>
         <w:t>. Интерфейс</w:t>
       </w:r>
       <w:r>
-        <w:t xml:space="preserve"> </w:t>
-      </w:r>
-      <w:r>
-        <w:t>–</w:t>
-      </w:r>
-      <w:r>
-        <w:t xml:space="preserve"> меню</w:t>
+        <w:t xml:space="preserve"> – меню</w:t>
       </w:r>
     </w:p>
     <w:p>
@@ -11140,7 +11034,7 @@
                     <pic:cNvPicPr/>
                   </pic:nvPicPr>
                   <pic:blipFill>
-                    <a:blip r:embed="rId18">
+                    <a:blip r:embed="rId14">
                       <a:extLst>
                         <a:ext uri="{28A0092B-C50C-407E-A947-70E740481C1C}">
                           <a14:useLocalDpi xmlns:a14="http://schemas.microsoft.com/office/drawing/2010/main" val="0"/>
@@ -11217,7 +11111,7 @@
                     <pic:cNvPicPr/>
                   </pic:nvPicPr>
                   <pic:blipFill>
-                    <a:blip r:embed="rId19"/>
+                    <a:blip r:embed="rId15"/>
                     <a:stretch>
                       <a:fillRect/>
                     </a:stretch>
@@ -11279,7 +11173,7 @@
                     <pic:cNvPicPr/>
                   </pic:nvPicPr>
                   <pic:blipFill>
-                    <a:blip r:embed="rId20"/>
+                    <a:blip r:embed="rId16"/>
                     <a:stretch>
                       <a:fillRect/>
                     </a:stretch>
@@ -11346,7 +11240,7 @@
                     <pic:cNvPicPr/>
                   </pic:nvPicPr>
                   <pic:blipFill>
-                    <a:blip r:embed="rId21"/>
+                    <a:blip r:embed="rId17"/>
                     <a:stretch>
                       <a:fillRect/>
                     </a:stretch>
@@ -11416,8 +11310,8 @@
           <w:szCs w:val="32"/>
         </w:rPr>
       </w:pPr>
-      <w:bookmarkStart w:id="30" w:name="_Toc50566294"/>
-      <w:bookmarkStart w:id="31" w:name="_Toc51171225"/>
+      <w:bookmarkStart w:id="28" w:name="_Toc50566294"/>
+      <w:bookmarkStart w:id="29" w:name="_Toc51171225"/>
       <w:r>
         <w:rPr>
           <w:szCs w:val="32"/>
@@ -11430,14 +11324,14 @@
         </w:rPr>
         <w:t>алгоритмов по времени</w:t>
       </w:r>
-      <w:bookmarkEnd w:id="30"/>
+      <w:bookmarkEnd w:id="28"/>
       <w:r>
         <w:rPr>
           <w:szCs w:val="32"/>
         </w:rPr>
         <w:t xml:space="preserve"> работы реализаций</w:t>
       </w:r>
-      <w:bookmarkEnd w:id="31"/>
+      <w:bookmarkEnd w:id="29"/>
     </w:p>
     <w:p>
       <w:pPr>
@@ -11951,21 +11845,8 @@
       <w:r>
         <w:t xml:space="preserve"> Первый алгоритм</w:t>
       </w:r>
-      <w:commentRangeStart w:id="32"/>
-      <w:r>
-        <w:t xml:space="preserve"> </w:t>
-      </w:r>
-      <w:commentRangeEnd w:id="32"/>
-      <w:r>
-        <w:rPr>
-          <w:rStyle w:val="ab"/>
-          <w:rFonts w:eastAsia="Times New Roman"/>
-          <w:lang w:eastAsia="ru-RU"/>
-        </w:rPr>
-        <w:commentReference w:id="32"/>
-      </w:r>
-      <w:r>
-        <w:t>немного быстрее, однако необходимо учитывать то, что</w:t>
+      <w:r>
+        <w:t xml:space="preserve"> немного быстрее, однако необходимо учитывать то, что</w:t>
       </w:r>
       <w:r>
         <w:t xml:space="preserve"> второй отвечает</w:t>
@@ -11989,16 +11870,16 @@
           <w:szCs w:val="32"/>
         </w:rPr>
       </w:pPr>
-      <w:bookmarkStart w:id="33" w:name="_Toc50566295"/>
-      <w:bookmarkStart w:id="34" w:name="_Toc51171226"/>
+      <w:bookmarkStart w:id="30" w:name="_Toc50566295"/>
+      <w:bookmarkStart w:id="31" w:name="_Toc51171226"/>
       <w:r>
         <w:rPr>
           <w:rStyle w:val="20"/>
         </w:rPr>
         <w:t>Сравнение алгоритмов по затраченной памяти</w:t>
       </w:r>
-      <w:bookmarkEnd w:id="33"/>
-      <w:bookmarkEnd w:id="34"/>
+      <w:bookmarkEnd w:id="30"/>
+      <w:bookmarkEnd w:id="31"/>
       <w:r>
         <w:rPr>
           <w:b/>
@@ -13375,8 +13256,8 @@
           <w:szCs w:val="36"/>
         </w:rPr>
       </w:pPr>
-      <w:bookmarkStart w:id="35" w:name="_Toc50566296"/>
-      <w:bookmarkStart w:id="36" w:name="_Toc51171227"/>
+      <w:bookmarkStart w:id="32" w:name="_Toc50566296"/>
+      <w:bookmarkStart w:id="33" w:name="_Toc51171227"/>
       <w:r>
         <w:rPr>
           <w:rStyle w:val="10"/>
@@ -13384,8 +13265,8 @@
         <w:lastRenderedPageBreak/>
         <w:t>Заключение</w:t>
       </w:r>
-      <w:bookmarkEnd w:id="35"/>
-      <w:bookmarkEnd w:id="36"/>
+      <w:bookmarkEnd w:id="32"/>
+      <w:bookmarkEnd w:id="33"/>
     </w:p>
     <w:p>
       <w:pPr>
@@ -13411,22 +13292,7 @@
         <w:t>Левенштейна и Дамерау–Левенштейна.</w:t>
       </w:r>
       <w:r>
-        <w:t xml:space="preserve"> Реализованы 4 алгоритма поиска этих расстояний, </w:t>
-      </w:r>
-      <w:r>
-        <w:t xml:space="preserve">приведен программный код </w:t>
-      </w:r>
-      <w:r>
-        <w:t xml:space="preserve">реализации </w:t>
-      </w:r>
-      <w:r>
-        <w:t>алгоритмов нахождения расстояни</w:t>
-      </w:r>
-      <w:r>
-        <w:t>й</w:t>
-      </w:r>
-      <w:r>
-        <w:t>.</w:t>
+        <w:t xml:space="preserve"> Реализованы 4 алгоритма поиска этих расстояний, приведен программный код реализации алгоритмов нахождения расстояний.</w:t>
       </w:r>
     </w:p>
     <w:p>
@@ -13450,31 +13316,13 @@
         <w:jc w:val="both"/>
       </w:pPr>
       <w:r>
-        <w:t>Цель работы достигнута. А</w:t>
-      </w:r>
-      <w:r>
-        <w:t>лгоритмы</w:t>
+        <w:t>Цель работы достигнута. Алгоритмы</w:t>
       </w:r>
       <w:r>
         <w:t xml:space="preserve"> </w:t>
       </w:r>
       <w:r>
-        <w:t>нахождения расстояния Левенштейна и Дамерау-Левенштейна</w:t>
-      </w:r>
-      <w:r>
-        <w:t xml:space="preserve"> </w:t>
-      </w:r>
-      <w:r>
-        <w:t>применить на практике, получ</w:t>
-      </w:r>
-      <w:r>
-        <w:t>ены</w:t>
-      </w:r>
-      <w:r>
-        <w:t xml:space="preserve"> практические навыки реализации этих алгоритмов</w:t>
-      </w:r>
-      <w:r>
-        <w:t>.</w:t>
+        <w:t>нахождения расстояния Левенштейна и Дамерау-Левенштейна применить на практике, получены практические навыки реализации этих алгоритмов.</w:t>
       </w:r>
     </w:p>
     <w:p>
@@ -13507,8 +13355,8 @@
           <w:szCs w:val="36"/>
         </w:rPr>
       </w:pPr>
-      <w:bookmarkStart w:id="37" w:name="_Toc50566297"/>
-      <w:bookmarkStart w:id="38" w:name="_Toc51171228"/>
+      <w:bookmarkStart w:id="34" w:name="_Toc50566297"/>
+      <w:bookmarkStart w:id="35" w:name="_Toc51171228"/>
       <w:r>
         <w:rPr>
           <w:rStyle w:val="10"/>
@@ -13516,8 +13364,8 @@
         <w:lastRenderedPageBreak/>
         <w:t>Список литературы</w:t>
       </w:r>
-      <w:bookmarkEnd w:id="37"/>
-      <w:bookmarkEnd w:id="38"/>
+      <w:bookmarkEnd w:id="34"/>
+      <w:bookmarkEnd w:id="35"/>
     </w:p>
     <w:p>
       <w:pPr>
@@ -13626,7 +13474,7 @@
       <w:r>
         <w:t xml:space="preserve"> Режим доступа: </w:t>
       </w:r>
-      <w:hyperlink r:id="rId22" w:history="1">
+      <w:hyperlink r:id="rId18" w:history="1">
         <w:r>
           <w:rPr>
             <w:rStyle w:val="a6"/>
@@ -13736,7 +13584,7 @@
       </w:r>
     </w:p>
     <w:sectPr>
-      <w:footerReference w:type="default" r:id="rId23"/>
+      <w:footerReference w:type="default" r:id="rId19"/>
       <w:pgSz w:w="11906" w:h="16838" w:code="9"/>
       <w:pgMar w:top="1134" w:right="567" w:bottom="1134" w:left="1701" w:header="709" w:footer="709" w:gutter="0"/>
       <w:cols w:space="708"/>
@@ -13745,85 +13593,6 @@
     </w:sectPr>
   </w:body>
 </w:document>
-</file>
-
-<file path=word/comments.xml><?xml version="1.0" encoding="utf-8"?>
-<w:comments xmlns:wpc="http://schemas.microsoft.com/office/word/2010/wordprocessingCanvas" xmlns:cx="http://schemas.microsoft.com/office/drawing/2014/chartex" xmlns:cx1="http://schemas.microsoft.com/office/drawing/2015/9/8/chartex" xmlns:cx2="http://schemas.microsoft.com/office/drawing/2015/10/21/chartex" xmlns:cx3="http://schemas.microsoft.com/office/drawing/2016/5/9/chartex" xmlns:cx4="http://schemas.microsoft.com/office/drawing/2016/5/10/chartex" xmlns:cx5="http://schemas.microsoft.com/office/drawing/2016/5/11/chartex" xmlns:cx6="http://schemas.microsoft.com/office/drawing/2016/5/12/chartex" xmlns:cx7="http://schemas.microsoft.com/office/drawing/2016/5/13/chartex" xmlns:cx8="http://schemas.microsoft.com/office/drawing/2016/5/14/chartex" xmlns:mc="http://schemas.openxmlformats.org/markup-compatibility/2006" xmlns:aink="http://schemas.microsoft.com/office/drawing/2016/ink" xmlns:am3d="http://schemas.microsoft.com/office/drawing/2017/model3d" xmlns:o="urn:schemas-microsoft-com:office:office" xmlns:r="http://schemas.openxmlformats.org/officeDocument/2006/relationships" xmlns:m="http://schemas.openxmlformats.org/officeDocument/2006/math" xmlns:v="urn:schemas-microsoft-com:vml" xmlns:wp14="http://schemas.microsoft.com/office/word/2010/wordprocessingDrawing" xmlns:wp="http://schemas.openxmlformats.org/drawingml/2006/wordprocessingDrawing" xmlns:w10="urn:schemas-microsoft-com:office:word" xmlns:w="http://schemas.openxmlformats.org/wordprocessingml/2006/main" xmlns:w14="http://schemas.microsoft.com/office/word/2010/wordml" xmlns:w15="http://schemas.microsoft.com/office/word/2012/wordml" xmlns:w16cex="http://schemas.microsoft.com/office/word/2018/wordml/cex" xmlns:w16cid="http://schemas.microsoft.com/office/word/2016/wordml/cid" xmlns:w16="http://schemas.microsoft.com/office/word/2018/wordml" xmlns:w16se="http://schemas.microsoft.com/office/word/2015/wordml/symex" xmlns:wpg="http://schemas.microsoft.com/office/word/2010/wordprocessingGroup" xmlns:wpi="http://schemas.microsoft.com/office/word/2010/wordprocessingInk" xmlns:wne="http://schemas.microsoft.com/office/word/2006/wordml" xmlns:wps="http://schemas.microsoft.com/office/word/2010/wordprocessingShape" mc:Ignorable="w14 w15 w16se w16cid w16 w16cex wp14">
-  <w:comment w:id="12" w:author="Никита Гарасев" w:date="2020-09-11T12:47:00Z" w:initials="НГ">
-    <w:p>
-      <w:pPr>
-        <w:pStyle w:val="ac"/>
-      </w:pPr>
-      <w:r>
-        <w:rPr>
-          <w:rStyle w:val="ab"/>
-        </w:rPr>
-        <w:annotationRef/>
-      </w:r>
-    </w:p>
-  </w:comment>
-  <w:comment w:id="13" w:author="Никита Гарасев" w:date="2020-09-11T12:48:00Z" w:initials="НГ">
-    <w:p>
-      <w:pPr>
-        <w:pStyle w:val="ac"/>
-      </w:pPr>
-      <w:r>
-        <w:rPr>
-          <w:rStyle w:val="ab"/>
-        </w:rPr>
-        <w:annotationRef/>
-      </w:r>
-    </w:p>
-  </w:comment>
-  <w:comment w:id="32" w:author="Никита Гарасев" w:date="2020-09-11T13:28:00Z" w:initials="НГ">
-    <w:p>
-      <w:pPr>
-        <w:pStyle w:val="ac"/>
-      </w:pPr>
-      <w:r>
-        <w:rPr>
-          <w:rStyle w:val="ab"/>
-        </w:rPr>
-        <w:annotationRef/>
-      </w:r>
-      <w:r>
-        <w:t xml:space="preserve">Матричный </w:t>
-      </w:r>
-      <w:proofErr w:type="spellStart"/>
-      <w:r>
-        <w:t>алг</w:t>
-      </w:r>
-      <w:proofErr w:type="spellEnd"/>
-      <w:r>
-        <w:t xml:space="preserve"> поиска р л</w:t>
-      </w:r>
-    </w:p>
-  </w:comment>
-</w:comments>
-</file>
-
-<file path=word/commentsExtended.xml><?xml version="1.0" encoding="utf-8"?>
-<w15:commentsEx xmlns:wpc="http://schemas.microsoft.com/office/word/2010/wordprocessingCanvas" xmlns:cx="http://schemas.microsoft.com/office/drawing/2014/chartex" xmlns:cx1="http://schemas.microsoft.com/office/drawing/2015/9/8/chartex" xmlns:cx2="http://schemas.microsoft.com/office/drawing/2015/10/21/chartex" xmlns:cx3="http://schemas.microsoft.com/office/drawing/2016/5/9/chartex" xmlns:cx4="http://schemas.microsoft.com/office/drawing/2016/5/10/chartex" xmlns:cx5="http://schemas.microsoft.com/office/drawing/2016/5/11/chartex" xmlns:cx6="http://schemas.microsoft.com/office/drawing/2016/5/12/chartex" xmlns:cx7="http://schemas.microsoft.com/office/drawing/2016/5/13/chartex" xmlns:cx8="http://schemas.microsoft.com/office/drawing/2016/5/14/chartex" xmlns:mc="http://schemas.openxmlformats.org/markup-compatibility/2006" xmlns:aink="http://schemas.microsoft.com/office/drawing/2016/ink" xmlns:am3d="http://schemas.microsoft.com/office/drawing/2017/model3d" xmlns:o="urn:schemas-microsoft-com:office:office" xmlns:r="http://schemas.openxmlformats.org/officeDocument/2006/relationships" xmlns:m="http://schemas.openxmlformats.org/officeDocument/2006/math" xmlns:v="urn:schemas-microsoft-com:vml" xmlns:wp14="http://schemas.microsoft.com/office/word/2010/wordprocessingDrawing" xmlns:wp="http://schemas.openxmlformats.org/drawingml/2006/wordprocessingDrawing" xmlns:w10="urn:schemas-microsoft-com:office:word" xmlns:w="http://schemas.openxmlformats.org/wordprocessingml/2006/main" xmlns:w14="http://schemas.microsoft.com/office/word/2010/wordml" xmlns:w15="http://schemas.microsoft.com/office/word/2012/wordml" xmlns:w16cex="http://schemas.microsoft.com/office/word/2018/wordml/cex" xmlns:w16cid="http://schemas.microsoft.com/office/word/2016/wordml/cid" xmlns:w16="http://schemas.microsoft.com/office/word/2018/wordml" xmlns:w16se="http://schemas.microsoft.com/office/word/2015/wordml/symex" xmlns:wpg="http://schemas.microsoft.com/office/word/2010/wordprocessingGroup" xmlns:wpi="http://schemas.microsoft.com/office/word/2010/wordprocessingInk" xmlns:wne="http://schemas.microsoft.com/office/word/2006/wordml" xmlns:wps="http://schemas.microsoft.com/office/word/2010/wordprocessingShape" mc:Ignorable="w14 w15 w16se w16cid w16 w16cex wp14">
-  <w15:commentEx w15:paraId="647F74C1" w15:done="0"/>
-  <w15:commentEx w15:paraId="34C06D4F" w15:done="0"/>
-  <w15:commentEx w15:paraId="1E994E27" w15:done="0"/>
-</w15:commentsEx>
-</file>
-
-<file path=word/commentsExtensible.xml><?xml version="1.0" encoding="utf-8"?>
-<w16cex:commentsExtensible xmlns:wpc="http://schemas.microsoft.com/office/word/2010/wordprocessingCanvas" xmlns:cx="http://schemas.microsoft.com/office/drawing/2014/chartex" xmlns:cx1="http://schemas.microsoft.com/office/drawing/2015/9/8/chartex" xmlns:cx2="http://schemas.microsoft.com/office/drawing/2015/10/21/chartex" xmlns:cx3="http://schemas.microsoft.com/office/drawing/2016/5/9/chartex" xmlns:cx4="http://schemas.microsoft.com/office/drawing/2016/5/10/chartex" xmlns:cx5="http://schemas.microsoft.com/office/drawing/2016/5/11/chartex" xmlns:cx6="http://schemas.microsoft.com/office/drawing/2016/5/12/chartex" xmlns:cx7="http://schemas.microsoft.com/office/drawing/2016/5/13/chartex" xmlns:cx8="http://schemas.microsoft.com/office/drawing/2016/5/14/chartex" xmlns:mc="http://schemas.openxmlformats.org/markup-compatibility/2006" xmlns:aink="http://schemas.microsoft.com/office/drawing/2016/ink" xmlns:am3d="http://schemas.microsoft.com/office/drawing/2017/model3d" xmlns:o="urn:schemas-microsoft-com:office:office" xmlns:r="http://schemas.openxmlformats.org/officeDocument/2006/relationships" xmlns:m="http://schemas.openxmlformats.org/officeDocument/2006/math" xmlns:v="urn:schemas-microsoft-com:vml" xmlns:wp14="http://schemas.microsoft.com/office/word/2010/wordprocessingDrawing" xmlns:wp="http://schemas.openxmlformats.org/drawingml/2006/wordprocessingDrawing" xmlns:w10="urn:schemas-microsoft-com:office:word" xmlns:w="http://schemas.openxmlformats.org/wordprocessingml/2006/main" xmlns:w14="http://schemas.microsoft.com/office/word/2010/wordml" xmlns:w15="http://schemas.microsoft.com/office/word/2012/wordml" xmlns:w16cex="http://schemas.microsoft.com/office/word/2018/wordml/cex" xmlns:w16cid="http://schemas.microsoft.com/office/word/2016/wordml/cid" xmlns:w16="http://schemas.microsoft.com/office/word/2018/wordml" xmlns:w16se="http://schemas.microsoft.com/office/word/2015/wordml/symex" xmlns:wpg="http://schemas.microsoft.com/office/word/2010/wordprocessingGroup" xmlns:wpi="http://schemas.microsoft.com/office/word/2010/wordprocessingInk" xmlns:wne="http://schemas.microsoft.com/office/word/2006/wordml" xmlns:wps="http://schemas.microsoft.com/office/word/2010/wordprocessingShape" mc:Ignorable="w14 w15 w16se w16cid w16 w16cex wp14">
-  <w16cex:commentExtensible w16cex:durableId="2305F06F" w16cex:dateUtc="2020-09-11T09:47:00Z"/>
-  <w16cex:commentExtensible w16cex:durableId="2305F0B0" w16cex:dateUtc="2020-09-11T09:48:00Z"/>
-  <w16cex:commentExtensible w16cex:durableId="2305F9E7" w16cex:dateUtc="2020-09-11T10:28:00Z"/>
-</w16cex:commentsExtensible>
-</file>
-
-<file path=word/commentsIds.xml><?xml version="1.0" encoding="utf-8"?>
-<w16cid:commentsIds xmlns:wpc="http://schemas.microsoft.com/office/word/2010/wordprocessingCanvas" xmlns:cx="http://schemas.microsoft.com/office/drawing/2014/chartex" xmlns:cx1="http://schemas.microsoft.com/office/drawing/2015/9/8/chartex" xmlns:cx2="http://schemas.microsoft.com/office/drawing/2015/10/21/chartex" xmlns:cx3="http://schemas.microsoft.com/office/drawing/2016/5/9/chartex" xmlns:cx4="http://schemas.microsoft.com/office/drawing/2016/5/10/chartex" xmlns:cx5="http://schemas.microsoft.com/office/drawing/2016/5/11/chartex" xmlns:cx6="http://schemas.microsoft.com/office/drawing/2016/5/12/chartex" xmlns:cx7="http://schemas.microsoft.com/office/drawing/2016/5/13/chartex" xmlns:cx8="http://schemas.microsoft.com/office/drawing/2016/5/14/chartex" xmlns:mc="http://schemas.openxmlformats.org/markup-compatibility/2006" xmlns:aink="http://schemas.microsoft.com/office/drawing/2016/ink" xmlns:am3d="http://schemas.microsoft.com/office/drawing/2017/model3d" xmlns:o="urn:schemas-microsoft-com:office:office" xmlns:r="http://schemas.openxmlformats.org/officeDocument/2006/relationships" xmlns:m="http://schemas.openxmlformats.org/officeDocument/2006/math" xmlns:v="urn:schemas-microsoft-com:vml" xmlns:wp14="http://schemas.microsoft.com/office/word/2010/wordprocessingDrawing" xmlns:wp="http://schemas.openxmlformats.org/drawingml/2006/wordprocessingDrawing" xmlns:w10="urn:schemas-microsoft-com:office:word" xmlns:w="http://schemas.openxmlformats.org/wordprocessingml/2006/main" xmlns:w14="http://schemas.microsoft.com/office/word/2010/wordml" xmlns:w15="http://schemas.microsoft.com/office/word/2012/wordml" xmlns:w16cex="http://schemas.microsoft.com/office/word/2018/wordml/cex" xmlns:w16cid="http://schemas.microsoft.com/office/word/2016/wordml/cid" xmlns:w16="http://schemas.microsoft.com/office/word/2018/wordml" xmlns:w16se="http://schemas.microsoft.com/office/word/2015/wordml/symex" xmlns:wpg="http://schemas.microsoft.com/office/word/2010/wordprocessingGroup" xmlns:wpi="http://schemas.microsoft.com/office/word/2010/wordprocessingInk" xmlns:wne="http://schemas.microsoft.com/office/word/2006/wordml" xmlns:wps="http://schemas.microsoft.com/office/word/2010/wordprocessingShape" mc:Ignorable="w14 w15 w16se w16cid w16 w16cex wp14">
-  <w16cid:commentId w16cid:paraId="647F74C1" w16cid:durableId="2305F06F"/>
-  <w16cid:commentId w16cid:paraId="34C06D4F" w16cid:durableId="2305F0B0"/>
-  <w16cid:commentId w16cid:paraId="1E994E27" w16cid:durableId="2305F9E7"/>
-</w16cid:commentsIds>
 </file>
 
 <file path=word/endnotes.xml><?xml version="1.0" encoding="utf-8"?>
@@ -15543,14 +15312,6 @@
     <w:abstractNumId w:val="13"/>
   </w:num>
 </w:numbering>
-</file>
-
-<file path=word/people.xml><?xml version="1.0" encoding="utf-8"?>
-<w15:people xmlns:wpc="http://schemas.microsoft.com/office/word/2010/wordprocessingCanvas" xmlns:cx="http://schemas.microsoft.com/office/drawing/2014/chartex" xmlns:cx1="http://schemas.microsoft.com/office/drawing/2015/9/8/chartex" xmlns:cx2="http://schemas.microsoft.com/office/drawing/2015/10/21/chartex" xmlns:cx3="http://schemas.microsoft.com/office/drawing/2016/5/9/chartex" xmlns:cx4="http://schemas.microsoft.com/office/drawing/2016/5/10/chartex" xmlns:cx5="http://schemas.microsoft.com/office/drawing/2016/5/11/chartex" xmlns:cx6="http://schemas.microsoft.com/office/drawing/2016/5/12/chartex" xmlns:cx7="http://schemas.microsoft.com/office/drawing/2016/5/13/chartex" xmlns:cx8="http://schemas.microsoft.com/office/drawing/2016/5/14/chartex" xmlns:mc="http://schemas.openxmlformats.org/markup-compatibility/2006" xmlns:aink="http://schemas.microsoft.com/office/drawing/2016/ink" xmlns:am3d="http://schemas.microsoft.com/office/drawing/2017/model3d" xmlns:o="urn:schemas-microsoft-com:office:office" xmlns:r="http://schemas.openxmlformats.org/officeDocument/2006/relationships" xmlns:m="http://schemas.openxmlformats.org/officeDocument/2006/math" xmlns:v="urn:schemas-microsoft-com:vml" xmlns:wp14="http://schemas.microsoft.com/office/word/2010/wordprocessingDrawing" xmlns:wp="http://schemas.openxmlformats.org/drawingml/2006/wordprocessingDrawing" xmlns:w10="urn:schemas-microsoft-com:office:word" xmlns:w="http://schemas.openxmlformats.org/wordprocessingml/2006/main" xmlns:w14="http://schemas.microsoft.com/office/word/2010/wordml" xmlns:w15="http://schemas.microsoft.com/office/word/2012/wordml" xmlns:w16cex="http://schemas.microsoft.com/office/word/2018/wordml/cex" xmlns:w16cid="http://schemas.microsoft.com/office/word/2016/wordml/cid" xmlns:w16="http://schemas.microsoft.com/office/word/2018/wordml" xmlns:w16se="http://schemas.microsoft.com/office/word/2015/wordml/symex" xmlns:wpg="http://schemas.microsoft.com/office/word/2010/wordprocessingGroup" xmlns:wpi="http://schemas.microsoft.com/office/word/2010/wordprocessingInk" xmlns:wne="http://schemas.microsoft.com/office/word/2006/wordml" xmlns:wps="http://schemas.microsoft.com/office/word/2010/wordprocessingShape" mc:Ignorable="w14 w15 w16se w16cid w16 w16cex wp14">
-  <w15:person w15:author="Никита Гарасев">
-    <w15:presenceInfo w15:providerId="Windows Live" w15:userId="2c2c34baaa7a421c"/>
-  </w15:person>
-</w15:people>
 </file>
 
 <file path=word/styles.xml><?xml version="1.0" encoding="utf-8"?>

</xml_diff>